<commit_message>
finished report about lab  number 11
</commit_message>
<xml_diff>
--- a/Отчет лабораторная работа №11.docx
+++ b/Отчет лабораторная работа №11.docx
@@ -13,8 +13,6 @@
           <w:szCs w:val="28"/>
         </w:rPr>
       </w:pPr>
-      <w:bookmarkStart w:id="0" w:name="_Hlk70411017"/>
-      <w:bookmarkEnd w:id="0"/>
       <w:r>
         <w:rPr>
           <w:b/>
@@ -1329,7 +1327,7 @@
         <w:rPr>
           <w:bCs/>
         </w:rPr>
-        <w:t xml:space="preserve">Для размещения файлов будем использовать для </w:t>
+        <w:t xml:space="preserve">К исходному коду </w:t>
       </w:r>
       <w:r>
         <w:rPr>
@@ -1342,86 +1340,53 @@
         <w:rPr>
           <w:bCs/>
         </w:rPr>
+        <w:t xml:space="preserve">, нужно добавить свойство </w:t>
+      </w:r>
+      <w:r>
+        <w:rPr>
+          <w:b/>
+          <w:lang w:val="en-US"/>
+        </w:rPr>
+        <w:t>width</w:t>
+      </w:r>
+      <w:r>
+        <w:rPr>
+          <w:b/>
+        </w:rPr>
         <w:t xml:space="preserve"> </w:t>
       </w:r>
       <w:r>
         <w:rPr>
           <w:bCs/>
         </w:rPr>
-        <w:t xml:space="preserve">кода файлы </w:t>
-      </w:r>
-      <w:r>
-        <w:rPr>
-          <w:bCs/>
+        <w:t xml:space="preserve">для каждого тега </w:t>
+      </w:r>
+      <w:r>
+        <w:rPr>
+          <w:bCs/>
+        </w:rPr>
+        <w:t>&lt;</w:t>
+      </w:r>
+      <w:r>
+        <w:rPr>
+          <w:b/>
+          <w:sz w:val="26"/>
+          <w:szCs w:val="26"/>
           <w:lang w:val="en-US"/>
         </w:rPr>
-        <w:t>index</w:t>
-      </w:r>
-      <w:r>
-        <w:rPr>
-          <w:bCs/>
-        </w:rPr>
-        <w:t>.</w:t>
-      </w:r>
-      <w:r>
-        <w:rPr>
-          <w:bCs/>
-          <w:lang w:val="en-US"/>
-        </w:rPr>
-        <w:t>html</w:t>
-      </w:r>
-      <w:r>
-        <w:rPr>
-          <w:bCs/>
-        </w:rPr>
-        <w:t xml:space="preserve">, для хранения стилей файл </w:t>
-      </w:r>
-      <w:r>
-        <w:rPr>
-          <w:bCs/>
-          <w:lang w:val="en-US"/>
-        </w:rPr>
-        <w:t>main</w:t>
-      </w:r>
-      <w:r>
-        <w:rPr>
-          <w:bCs/>
-        </w:rPr>
-        <w:t>.</w:t>
-      </w:r>
-      <w:proofErr w:type="spellStart"/>
-      <w:r>
-        <w:rPr>
-          <w:bCs/>
-          <w:lang w:val="en-US"/>
-        </w:rPr>
-        <w:t>css</w:t>
-      </w:r>
-      <w:proofErr w:type="spellEnd"/>
-      <w:r>
-        <w:rPr>
-          <w:bCs/>
-        </w:rPr>
-        <w:t xml:space="preserve">. </w:t>
-      </w:r>
-      <w:r>
-        <w:rPr>
-          <w:bCs/>
-        </w:rPr>
-        <w:t xml:space="preserve">Картинки для оформления страницы будут в папке </w:t>
-      </w:r>
-      <w:r>
-        <w:rPr>
-          <w:bCs/>
-          <w:lang w:val="en-US"/>
-        </w:rPr>
-        <w:t>images</w:t>
-      </w:r>
-      <w:r>
-        <w:rPr>
-          <w:bCs/>
-        </w:rPr>
-        <w:t>.</w:t>
+        <w:t>col</w:t>
+      </w:r>
+      <w:r>
+        <w:rPr>
+          <w:bCs/>
+        </w:rPr>
+        <w:t>&gt;</w:t>
+      </w:r>
+      <w:r>
+        <w:rPr>
+          <w:bCs/>
+        </w:rPr>
+        <w:t>, так мы задаем размер каждой колонки, от исходного размера таблицы.</w:t>
       </w:r>
     </w:p>
     <w:p>
@@ -1444,18 +1409,30 @@
         <w:jc w:val="both"/>
         <w:rPr>
           <w:bCs/>
-        </w:rPr>
-      </w:pPr>
-      <w:r>
-        <w:rPr>
-          <w:bCs/>
           <w:noProof/>
         </w:rPr>
+      </w:pPr>
+    </w:p>
+    <w:p>
+      <w:pPr>
+        <w:tabs>
+          <w:tab w:val="left" w:pos="426"/>
+        </w:tabs>
+        <w:jc w:val="both"/>
+        <w:rPr>
+          <w:bCs/>
+        </w:rPr>
+      </w:pPr>
+      <w:r>
+        <w:rPr>
+          <w:bCs/>
+          <w:noProof/>
+        </w:rPr>
         <w:drawing>
-          <wp:inline distT="0" distB="0" distL="0" distR="0" wp14:anchorId="0F1C9D28" wp14:editId="2ECB01FF">
-            <wp:extent cx="5886450" cy="2305050"/>
+          <wp:inline distT="0" distB="0" distL="0" distR="0" wp14:anchorId="207D926A" wp14:editId="58ABD6CA">
+            <wp:extent cx="6118698" cy="3054485"/>
             <wp:effectExtent l="0" t="0" r="0" b="0"/>
-            <wp:docPr id="13" name="Рисунок 13"/>
+            <wp:docPr id="3" name="Рисунок 3"/>
             <wp:cNvGraphicFramePr>
               <a:graphicFrameLocks xmlns:a="http://schemas.openxmlformats.org/drawingml/2006/main" noChangeAspect="1"/>
             </wp:cNvGraphicFramePr>
@@ -1476,13 +1453,13 @@
                         </a:ext>
                       </a:extLst>
                     </a:blip>
-                    <a:srcRect l="803"/>
+                    <a:srcRect l="1" r="-3111" b="52852"/>
                     <a:stretch/>
                   </pic:blipFill>
                   <pic:spPr bwMode="auto">
                     <a:xfrm>
                       <a:off x="0" y="0"/>
-                      <a:ext cx="5886450" cy="2305050"/>
+                      <a:ext cx="6118698" cy="3054485"/>
                     </a:xfrm>
                     <a:prstGeom prst="rect">
                       <a:avLst/>
@@ -1534,9 +1511,6 @@
           <w:tab w:val="left" w:pos="426"/>
         </w:tabs>
         <w:jc w:val="both"/>
-        <w:rPr>
-          <w:bCs/>
-        </w:rPr>
       </w:pPr>
       <w:r>
         <w:rPr>
@@ -1563,59 +1537,72 @@
         <w:t xml:space="preserve"> </w:t>
       </w:r>
       <w:r>
-        <w:t xml:space="preserve">В файле </w:t>
-      </w:r>
-      <w:r>
-        <w:rPr>
+        <w:t>Чтобы выделить отдельные строки, мы добавим класс</w:t>
+      </w:r>
+      <w:r>
+        <w:rPr>
+          <w:b/>
+          <w:bCs/>
+        </w:rPr>
+        <w:t xml:space="preserve"> </w:t>
+      </w:r>
+      <w:r>
+        <w:rPr>
+          <w:b/>
+          <w:bCs/>
           <w:lang w:val="en-US"/>
         </w:rPr>
-        <w:t>html</w:t>
-      </w:r>
-      <w:r>
+        <w:t>mark</w:t>
+      </w:r>
+      <w:r>
+        <w:rPr>
+          <w:b/>
+          <w:bCs/>
+        </w:rPr>
         <w:t xml:space="preserve"> </w:t>
       </w:r>
       <w:r>
-        <w:t xml:space="preserve">нам необходимо разбить код на </w:t>
-      </w:r>
-      <w:r>
-        <w:t xml:space="preserve">логические </w:t>
-      </w:r>
-      <w:r>
-        <w:t>блок</w:t>
-      </w:r>
-      <w:r>
-        <w:t xml:space="preserve">и, которые будут отдельными элементами на странице. Для этого мы добавим </w:t>
-      </w:r>
-      <w:r>
-        <w:rPr>
+        <w:t xml:space="preserve">к некоторым тегам </w:t>
+      </w:r>
+      <w:r>
+        <w:t>&lt;</w:t>
+      </w:r>
+      <w:r>
+        <w:rPr>
+          <w:b/>
+          <w:bCs/>
+          <w:sz w:val="26"/>
+          <w:szCs w:val="26"/>
           <w:lang w:val="en-US"/>
         </w:rPr>
-        <w:t>id</w:t>
-      </w:r>
-      <w:r>
-        <w:t xml:space="preserve"> </w:t>
-      </w:r>
-      <w:r>
-        <w:t xml:space="preserve">и </w:t>
-      </w:r>
-      <w:r>
-        <w:rPr>
-          <w:lang w:val="en-US"/>
-        </w:rPr>
-        <w:t>class</w:t>
-      </w:r>
-      <w:r>
-        <w:t xml:space="preserve"> </w:t>
-      </w:r>
-      <w:r>
-        <w:t>для некоторых элементов</w:t>
+        <w:t>tr</w:t>
+      </w:r>
+      <w:r>
+        <w:t>&gt;</w:t>
       </w:r>
       <w:r>
         <w:t>.</w:t>
       </w:r>
-      <w:r>
-        <w:t xml:space="preserve"> </w:t>
-      </w:r>
+    </w:p>
+    <w:p>
+      <w:pPr>
+        <w:tabs>
+          <w:tab w:val="left" w:pos="426"/>
+        </w:tabs>
+        <w:jc w:val="both"/>
+      </w:pPr>
+    </w:p>
+    <w:p>
+      <w:pPr>
+        <w:tabs>
+          <w:tab w:val="left" w:pos="426"/>
+        </w:tabs>
+        <w:jc w:val="both"/>
+        <w:rPr>
+          <w:bCs/>
+          <w:noProof/>
+        </w:rPr>
+      </w:pPr>
     </w:p>
     <w:p>
       <w:pPr>
@@ -1635,10 +1622,10 @@
         </w:rPr>
         <w:lastRenderedPageBreak/>
         <w:drawing>
-          <wp:inline distT="0" distB="0" distL="0" distR="0" wp14:anchorId="5AB4B2A3" wp14:editId="33B124E8">
-            <wp:extent cx="5200650" cy="3027642"/>
-            <wp:effectExtent l="0" t="0" r="0" b="1905"/>
-            <wp:docPr id="14" name="Рисунок 14"/>
+          <wp:inline distT="0" distB="0" distL="0" distR="0" wp14:anchorId="1E1A178E" wp14:editId="7879B5F6">
+            <wp:extent cx="6225702" cy="2791920"/>
+            <wp:effectExtent l="0" t="0" r="0" b="8890"/>
+            <wp:docPr id="4" name="Рисунок 4"/>
             <wp:cNvGraphicFramePr>
               <a:graphicFrameLocks xmlns:a="http://schemas.openxmlformats.org/drawingml/2006/main" noChangeAspect="1"/>
             </wp:cNvGraphicFramePr>
@@ -1652,20 +1639,20 @@
                     </pic:cNvPicPr>
                   </pic:nvPicPr>
                   <pic:blipFill rotWithShape="1">
-                    <a:blip r:embed="rId9">
+                    <a:blip r:embed="rId8">
                       <a:extLst>
                         <a:ext uri="{28A0092B-C50C-407E-A947-70E740481C1C}">
                           <a14:useLocalDpi xmlns:a14="http://schemas.microsoft.com/office/drawing/2010/main" val="0"/>
                         </a:ext>
                       </a:extLst>
                     </a:blip>
-                    <a:srcRect l="-641" t="-370" r="641" b="33591"/>
+                    <a:srcRect t="56971" r="-4914"/>
                     <a:stretch/>
                   </pic:blipFill>
                   <pic:spPr bwMode="auto">
                     <a:xfrm>
                       <a:off x="0" y="0"/>
-                      <a:ext cx="5243986" cy="3052871"/>
+                      <a:ext cx="6225702" cy="2791920"/>
                     </a:xfrm>
                     <a:prstGeom prst="rect">
                       <a:avLst/>
@@ -1751,74 +1738,115 @@
         <w:rPr>
           <w:bCs/>
         </w:rPr>
-        <w:t xml:space="preserve">Основную страницу мы сразу обозначим тегом </w:t>
-      </w:r>
-      <w:r>
-        <w:rPr>
-          <w:bCs/>
-        </w:rPr>
-        <w:t>&lt;</w:t>
-      </w:r>
-      <w:r>
-        <w:rPr>
-          <w:b/>
-          <w:sz w:val="28"/>
-          <w:szCs w:val="28"/>
+        <w:t xml:space="preserve">В файле </w:t>
+      </w:r>
+      <w:r>
+        <w:rPr>
+          <w:bCs/>
           <w:lang w:val="en-US"/>
         </w:rPr>
-        <w:t>div</w:t>
-      </w:r>
-      <w:r>
-        <w:rPr>
-          <w:bCs/>
-        </w:rPr>
-        <w:t>&gt;</w:t>
-      </w:r>
-      <w:r>
-        <w:rPr>
-          <w:bCs/>
-        </w:rPr>
-        <w:t xml:space="preserve">, присвоив ему класс </w:t>
-      </w:r>
-      <w:r>
-        <w:rPr>
-          <w:b/>
-          <w:sz w:val="26"/>
-          <w:szCs w:val="26"/>
-        </w:rPr>
-        <w:t>.</w:t>
-      </w:r>
-      <w:r>
-        <w:rPr>
-          <w:b/>
-          <w:sz w:val="26"/>
-          <w:szCs w:val="26"/>
+        <w:t>CSS</w:t>
+      </w:r>
+      <w:r>
+        <w:rPr>
+          <w:bCs/>
+        </w:rPr>
+        <w:t xml:space="preserve"> </w:t>
+      </w:r>
+      <w:r>
+        <w:rPr>
+          <w:bCs/>
+        </w:rPr>
+        <w:t>мы добавим стили для</w:t>
+      </w:r>
+      <w:r>
+        <w:rPr>
+          <w:b/>
+        </w:rPr>
+        <w:t xml:space="preserve"> </w:t>
+      </w:r>
+      <w:r>
+        <w:rPr>
+          <w:b/>
           <w:lang w:val="en-US"/>
         </w:rPr>
-        <w:t>white</w:t>
-      </w:r>
-      <w:r>
-        <w:rPr>
-          <w:b/>
-          <w:sz w:val="26"/>
-          <w:szCs w:val="26"/>
-        </w:rPr>
-        <w:t>_</w:t>
-      </w:r>
-      <w:r>
-        <w:rPr>
-          <w:b/>
-          <w:sz w:val="26"/>
-          <w:szCs w:val="26"/>
+        <w:t>caption</w:t>
+      </w:r>
+      <w:r>
+        <w:rPr>
+          <w:bCs/>
+        </w:rPr>
+        <w:t xml:space="preserve">, чтобы разместить заголовок таблицы с права. Для </w:t>
+      </w:r>
+      <w:r>
+        <w:rPr>
+          <w:b/>
           <w:lang w:val="en-US"/>
         </w:rPr>
-        <w:t>page</w:t>
-      </w:r>
-      <w:r>
-        <w:rPr>
-          <w:bCs/>
-        </w:rPr>
-        <w:t>,</w:t>
+        <w:t>table</w:t>
+      </w:r>
+      <w:r>
+        <w:rPr>
+          <w:b/>
+        </w:rPr>
+        <w:t xml:space="preserve"> </w:t>
+      </w:r>
+      <w:r>
+        <w:rPr>
+          <w:bCs/>
+        </w:rPr>
+        <w:t xml:space="preserve">мы зададим </w:t>
+      </w:r>
+      <w:r>
+        <w:rPr>
+          <w:b/>
+          <w:lang w:val="en-US"/>
+        </w:rPr>
+        <w:t>border</w:t>
+      </w:r>
+      <w:r>
+        <w:rPr>
+          <w:bCs/>
+        </w:rPr>
+        <w:t xml:space="preserve"> </w:t>
+      </w:r>
+      <w:r>
+        <w:rPr>
+          <w:bCs/>
+        </w:rPr>
+        <w:t>и</w:t>
+      </w:r>
+      <w:r>
+        <w:rPr>
+          <w:bCs/>
+        </w:rPr>
+        <w:t xml:space="preserve"> </w:t>
+      </w:r>
+      <w:r>
+        <w:rPr>
+          <w:b/>
+          <w:lang w:val="en-US"/>
+        </w:rPr>
+        <w:t>border</w:t>
+      </w:r>
+      <w:r>
+        <w:rPr>
+          <w:b/>
+        </w:rPr>
+        <w:t>-</w:t>
+      </w:r>
+      <w:r>
+        <w:rPr>
+          <w:b/>
+          <w:lang w:val="en-US"/>
+        </w:rPr>
+        <w:t>collapse</w:t>
+      </w:r>
+      <w:r>
+        <w:rPr>
+          <w:bCs/>
+        </w:rPr>
+        <w:t>, это создаст внешнюю границу таблицы и уберет повторение для полей внутри.</w:t>
       </w:r>
     </w:p>
     <w:p>
@@ -1828,87 +1856,9 @@
         </w:tabs>
         <w:jc w:val="both"/>
         <w:rPr>
-          <w:b/>
-        </w:rPr>
-      </w:pPr>
-      <w:r>
-        <w:rPr>
-          <w:bCs/>
-        </w:rPr>
-        <w:t xml:space="preserve">изображение добавим сразу в </w:t>
-      </w:r>
-      <w:r>
-        <w:rPr>
-          <w:bCs/>
-          <w:lang w:val="en-US"/>
-        </w:rPr>
-        <w:t>html</w:t>
-      </w:r>
-      <w:r>
-        <w:rPr>
-          <w:bCs/>
-        </w:rPr>
-        <w:t xml:space="preserve"> </w:t>
-      </w:r>
-      <w:r>
-        <w:rPr>
-          <w:bCs/>
-        </w:rPr>
-        <w:t xml:space="preserve">коде, обернув это в </w:t>
-      </w:r>
-      <w:r>
-        <w:rPr>
-          <w:bCs/>
-        </w:rPr>
-        <w:t>&lt;</w:t>
-      </w:r>
-      <w:r>
-        <w:rPr>
-          <w:b/>
-          <w:sz w:val="28"/>
-          <w:szCs w:val="28"/>
-          <w:lang w:val="en-US"/>
-        </w:rPr>
-        <w:t>div</w:t>
-      </w:r>
-      <w:r>
-        <w:rPr>
-          <w:bCs/>
-        </w:rPr>
-        <w:t xml:space="preserve">&gt; </w:t>
-      </w:r>
-      <w:r>
-        <w:rPr>
-          <w:bCs/>
-        </w:rPr>
-        <w:t xml:space="preserve">и добавив </w:t>
-      </w:r>
-      <w:r>
-        <w:rPr>
-          <w:b/>
-          <w:lang w:val="en-US"/>
-        </w:rPr>
-        <w:t>id</w:t>
-      </w:r>
-      <w:r>
-        <w:rPr>
-          <w:b/>
-        </w:rPr>
-        <w:t>="</w:t>
-      </w:r>
-      <w:r>
-        <w:rPr>
-          <w:b/>
-          <w:lang w:val="en-US"/>
-        </w:rPr>
-        <w:t>banner</w:t>
-      </w:r>
-      <w:r>
-        <w:rPr>
-          <w:b/>
-        </w:rPr>
-        <w:t>".</w:t>
-      </w:r>
+          <w:bCs/>
+        </w:rPr>
+      </w:pPr>
     </w:p>
     <w:p>
       <w:pPr>
@@ -1920,69 +1870,6 @@
           <w:bCs/>
         </w:rPr>
       </w:pPr>
-      <w:r>
-        <w:rPr>
-          <w:bCs/>
-        </w:rPr>
-        <w:t xml:space="preserve">Сразу добавим </w:t>
-      </w:r>
-      <w:r>
-        <w:rPr>
-          <w:bCs/>
-        </w:rPr>
-        <w:t xml:space="preserve">код </w:t>
-      </w:r>
-      <w:r>
-        <w:rPr>
-          <w:bCs/>
-          <w:lang w:val="en-US"/>
-        </w:rPr>
-        <w:t>CSS</w:t>
-      </w:r>
-      <w:r>
-        <w:rPr>
-          <w:bCs/>
-        </w:rPr>
-        <w:t xml:space="preserve"> </w:t>
-      </w:r>
-      <w:r>
-        <w:rPr>
-          <w:bCs/>
-        </w:rPr>
-        <w:t xml:space="preserve">для класса </w:t>
-      </w:r>
-      <w:r>
-        <w:rPr>
-          <w:b/>
-          <w:sz w:val="26"/>
-          <w:szCs w:val="26"/>
-          <w:lang w:val="en-US"/>
-        </w:rPr>
-        <w:t>white</w:t>
-      </w:r>
-      <w:r>
-        <w:rPr>
-          <w:b/>
-          <w:sz w:val="26"/>
-          <w:szCs w:val="26"/>
-        </w:rPr>
-        <w:t>_</w:t>
-      </w:r>
-      <w:r>
-        <w:rPr>
-          <w:b/>
-          <w:sz w:val="26"/>
-          <w:szCs w:val="26"/>
-          <w:lang w:val="en-US"/>
-        </w:rPr>
-        <w:t>page</w:t>
-      </w:r>
-      <w:r>
-        <w:rPr>
-          <w:bCs/>
-        </w:rPr>
-        <w:t>.</w:t>
-      </w:r>
     </w:p>
     <w:p>
       <w:pPr>
@@ -2003,18 +1890,30 @@
         <w:jc w:val="both"/>
         <w:rPr>
           <w:bCs/>
-        </w:rPr>
-      </w:pPr>
-      <w:r>
-        <w:rPr>
-          <w:bCs/>
           <w:noProof/>
         </w:rPr>
+      </w:pPr>
+    </w:p>
+    <w:p>
+      <w:pPr>
+        <w:tabs>
+          <w:tab w:val="left" w:pos="426"/>
+        </w:tabs>
+        <w:jc w:val="both"/>
+        <w:rPr>
+          <w:bCs/>
+        </w:rPr>
+      </w:pPr>
+      <w:r>
+        <w:rPr>
+          <w:bCs/>
+          <w:noProof/>
+        </w:rPr>
         <w:drawing>
-          <wp:inline distT="0" distB="0" distL="0" distR="0" wp14:anchorId="5BF88619" wp14:editId="12377922">
-            <wp:extent cx="5934075" cy="2447925"/>
-            <wp:effectExtent l="0" t="0" r="9525" b="9525"/>
-            <wp:docPr id="15" name="Рисунок 15"/>
+          <wp:inline distT="0" distB="0" distL="0" distR="0" wp14:anchorId="51D256B8" wp14:editId="22DA0BE0">
+            <wp:extent cx="3569314" cy="3054485"/>
+            <wp:effectExtent l="0" t="0" r="0" b="0"/>
+            <wp:docPr id="5" name="Рисунок 5"/>
             <wp:cNvGraphicFramePr>
               <a:graphicFrameLocks xmlns:a="http://schemas.openxmlformats.org/drawingml/2006/main" noChangeAspect="1"/>
             </wp:cNvGraphicFramePr>
@@ -2023,6 +1922,342 @@
                 <pic:pic xmlns:pic="http://schemas.openxmlformats.org/drawingml/2006/picture">
                   <pic:nvPicPr>
                     <pic:cNvPr id="0" name="Picture 3"/>
+                    <pic:cNvPicPr>
+                      <a:picLocks noChangeAspect="1" noChangeArrowheads="1"/>
+                    </pic:cNvPicPr>
+                  </pic:nvPicPr>
+                  <pic:blipFill rotWithShape="1">
+                    <a:blip r:embed="rId9" cstate="print">
+                      <a:extLst>
+                        <a:ext uri="{28A0092B-C50C-407E-A947-70E740481C1C}">
+                          <a14:useLocalDpi xmlns:a14="http://schemas.microsoft.com/office/drawing/2010/main" val="0"/>
+                        </a:ext>
+                      </a:extLst>
+                    </a:blip>
+                    <a:srcRect l="14902" r="24335" b="8430"/>
+                    <a:stretch/>
+                  </pic:blipFill>
+                  <pic:spPr bwMode="auto">
+                    <a:xfrm>
+                      <a:off x="0" y="0"/>
+                      <a:ext cx="3569993" cy="3055066"/>
+                    </a:xfrm>
+                    <a:prstGeom prst="rect">
+                      <a:avLst/>
+                    </a:prstGeom>
+                    <a:noFill/>
+                    <a:ln>
+                      <a:noFill/>
+                    </a:ln>
+                    <a:extLst>
+                      <a:ext uri="{53640926-AAD7-44D8-BBD7-CCE9431645EC}">
+                        <a14:shadowObscured xmlns:a14="http://schemas.microsoft.com/office/drawing/2010/main"/>
+                      </a:ext>
+                    </a:extLst>
+                  </pic:spPr>
+                </pic:pic>
+              </a:graphicData>
+            </a:graphic>
+          </wp:inline>
+        </w:drawing>
+      </w:r>
+    </w:p>
+    <w:p>
+      <w:pPr>
+        <w:tabs>
+          <w:tab w:val="left" w:pos="426"/>
+        </w:tabs>
+        <w:jc w:val="both"/>
+        <w:rPr>
+          <w:bCs/>
+        </w:rPr>
+      </w:pPr>
+    </w:p>
+    <w:p>
+      <w:pPr>
+        <w:tabs>
+          <w:tab w:val="left" w:pos="426"/>
+        </w:tabs>
+        <w:jc w:val="both"/>
+        <w:rPr>
+          <w:bCs/>
+        </w:rPr>
+      </w:pPr>
+    </w:p>
+    <w:p>
+      <w:pPr>
+        <w:tabs>
+          <w:tab w:val="left" w:pos="426"/>
+        </w:tabs>
+        <w:jc w:val="both"/>
+        <w:rPr>
+          <w:bCs/>
+        </w:rPr>
+      </w:pPr>
+    </w:p>
+    <w:p>
+      <w:pPr>
+        <w:tabs>
+          <w:tab w:val="left" w:pos="426"/>
+        </w:tabs>
+        <w:jc w:val="both"/>
+        <w:rPr>
+          <w:bCs/>
+        </w:rPr>
+      </w:pPr>
+    </w:p>
+    <w:p>
+      <w:pPr>
+        <w:tabs>
+          <w:tab w:val="left" w:pos="426"/>
+        </w:tabs>
+        <w:jc w:val="both"/>
+        <w:rPr>
+          <w:bCs/>
+        </w:rPr>
+      </w:pPr>
+      <w:r>
+        <w:rPr>
+          <w:b/>
+          <w:sz w:val="26"/>
+          <w:szCs w:val="26"/>
+        </w:rPr>
+        <w:t>4.</w:t>
+      </w:r>
+      <w:r>
+        <w:rPr>
+          <w:bCs/>
+        </w:rPr>
+        <w:t xml:space="preserve"> </w:t>
+      </w:r>
+      <w:r>
+        <w:rPr>
+          <w:bCs/>
+        </w:rPr>
+        <w:t xml:space="preserve">Добавим заливку </w:t>
+      </w:r>
+      <w:r>
+        <w:rPr>
+          <w:b/>
+          <w:sz w:val="26"/>
+          <w:szCs w:val="26"/>
+          <w:lang w:val="en-US"/>
+        </w:rPr>
+        <w:t>border</w:t>
+      </w:r>
+      <w:r>
+        <w:rPr>
+          <w:b/>
+          <w:sz w:val="26"/>
+          <w:szCs w:val="26"/>
+        </w:rPr>
+        <w:t>-</w:t>
+      </w:r>
+      <w:r>
+        <w:rPr>
+          <w:b/>
+          <w:sz w:val="26"/>
+          <w:szCs w:val="26"/>
+          <w:lang w:val="en-US"/>
+        </w:rPr>
+        <w:t>color</w:t>
+      </w:r>
+      <w:r>
+        <w:rPr>
+          <w:b/>
+          <w:sz w:val="26"/>
+          <w:szCs w:val="26"/>
+        </w:rPr>
+        <w:t>(</w:t>
+      </w:r>
+      <w:proofErr w:type="spellStart"/>
+      <w:r>
+        <w:rPr>
+          <w:b/>
+          <w:sz w:val="26"/>
+          <w:szCs w:val="26"/>
+          <w:lang w:val="en-US"/>
+        </w:rPr>
+        <w:t>rgba</w:t>
+      </w:r>
+      <w:proofErr w:type="spellEnd"/>
+      <w:r>
+        <w:rPr>
+          <w:b/>
+          <w:sz w:val="26"/>
+          <w:szCs w:val="26"/>
+        </w:rPr>
+        <w:t>)</w:t>
+      </w:r>
+      <w:r>
+        <w:rPr>
+          <w:bCs/>
+        </w:rPr>
+        <w:t xml:space="preserve"> </w:t>
+      </w:r>
+      <w:r>
+        <w:rPr>
+          <w:bCs/>
+        </w:rPr>
+        <w:t xml:space="preserve">для класса </w:t>
+      </w:r>
+      <w:r>
+        <w:rPr>
+          <w:b/>
+          <w:sz w:val="26"/>
+          <w:szCs w:val="26"/>
+          <w:lang w:val="en-US"/>
+        </w:rPr>
+        <w:t>mark</w:t>
+      </w:r>
+      <w:r>
+        <w:rPr>
+          <w:bCs/>
+        </w:rPr>
+        <w:t xml:space="preserve">. Чтобы выделить нужные строки цветом, последний атрибут отвечает за прозрачность. </w:t>
+      </w:r>
+    </w:p>
+    <w:p>
+      <w:pPr>
+        <w:tabs>
+          <w:tab w:val="left" w:pos="426"/>
+        </w:tabs>
+        <w:jc w:val="both"/>
+        <w:rPr>
+          <w:bCs/>
+        </w:rPr>
+      </w:pPr>
+    </w:p>
+    <w:p>
+      <w:pPr>
+        <w:tabs>
+          <w:tab w:val="left" w:pos="426"/>
+        </w:tabs>
+        <w:jc w:val="both"/>
+        <w:rPr>
+          <w:bCs/>
+        </w:rPr>
+      </w:pPr>
+      <w:r>
+        <w:rPr>
+          <w:b/>
+          <w:sz w:val="26"/>
+          <w:szCs w:val="26"/>
+        </w:rPr>
+        <w:t>5</w:t>
+      </w:r>
+      <w:r>
+        <w:rPr>
+          <w:b/>
+          <w:sz w:val="26"/>
+          <w:szCs w:val="26"/>
+        </w:rPr>
+        <w:t>.</w:t>
+      </w:r>
+      <w:r>
+        <w:rPr>
+          <w:b/>
+          <w:sz w:val="26"/>
+          <w:szCs w:val="26"/>
+        </w:rPr>
+        <w:t xml:space="preserve"> </w:t>
+      </w:r>
+      <w:r>
+        <w:rPr>
+          <w:bCs/>
+        </w:rPr>
+        <w:t>Для</w:t>
+      </w:r>
+      <w:r>
+        <w:rPr>
+          <w:b/>
+          <w:sz w:val="26"/>
+          <w:szCs w:val="26"/>
+        </w:rPr>
+        <w:t xml:space="preserve"> </w:t>
+      </w:r>
+      <w:proofErr w:type="spellStart"/>
+      <w:r>
+        <w:rPr>
+          <w:b/>
+          <w:sz w:val="26"/>
+          <w:szCs w:val="26"/>
+          <w:lang w:val="en-US"/>
+        </w:rPr>
+        <w:t>th</w:t>
+      </w:r>
+      <w:proofErr w:type="spellEnd"/>
+      <w:r>
+        <w:rPr>
+          <w:bCs/>
+        </w:rPr>
+        <w:t xml:space="preserve"> </w:t>
+      </w:r>
+      <w:r>
+        <w:rPr>
+          <w:bCs/>
+        </w:rPr>
+        <w:t>и</w:t>
+      </w:r>
+      <w:r>
+        <w:rPr>
+          <w:b/>
+          <w:sz w:val="26"/>
+          <w:szCs w:val="26"/>
+        </w:rPr>
+        <w:t xml:space="preserve"> </w:t>
+      </w:r>
+      <w:r>
+        <w:rPr>
+          <w:b/>
+          <w:sz w:val="26"/>
+          <w:szCs w:val="26"/>
+          <w:lang w:val="en-US"/>
+        </w:rPr>
+        <w:t>td</w:t>
+      </w:r>
+      <w:r>
+        <w:rPr>
+          <w:bCs/>
+        </w:rPr>
+        <w:t xml:space="preserve"> </w:t>
+      </w:r>
+      <w:r>
+        <w:rPr>
+          <w:bCs/>
+        </w:rPr>
+        <w:t>добавим границы, свойства текста и внутренние отступы.</w:t>
+      </w:r>
+    </w:p>
+    <w:p>
+      <w:pPr>
+        <w:tabs>
+          <w:tab w:val="left" w:pos="426"/>
+        </w:tabs>
+        <w:jc w:val="both"/>
+        <w:rPr>
+          <w:bCs/>
+        </w:rPr>
+      </w:pPr>
+      <w:r>
+        <w:rPr>
+          <w:bCs/>
+          <w:noProof/>
+        </w:rPr>
+        <w:lastRenderedPageBreak/>
+        <w:drawing>
+          <wp:inline distT="0" distB="0" distL="0" distR="0" wp14:anchorId="6FE01E02" wp14:editId="60B11B16">
+            <wp:extent cx="5937885" cy="3159125"/>
+            <wp:effectExtent l="0" t="0" r="5715" b="3175"/>
+            <wp:docPr id="6" name="Рисунок 6"/>
+            <wp:cNvGraphicFramePr>
+              <a:graphicFrameLocks xmlns:a="http://schemas.openxmlformats.org/drawingml/2006/main" noChangeAspect="1"/>
+            </wp:cNvGraphicFramePr>
+            <a:graphic xmlns:a="http://schemas.openxmlformats.org/drawingml/2006/main">
+              <a:graphicData uri="http://schemas.openxmlformats.org/drawingml/2006/picture">
+                <pic:pic xmlns:pic="http://schemas.openxmlformats.org/drawingml/2006/picture">
+                  <pic:nvPicPr>
+                    <pic:cNvPr id="0" name="Picture 4"/>
                     <pic:cNvPicPr>
                       <a:picLocks noChangeAspect="1" noChangeArrowheads="1"/>
                     </pic:cNvPicPr>
@@ -2043,7 +2278,7 @@
                   <pic:spPr bwMode="auto">
                     <a:xfrm>
                       <a:off x="0" y="0"/>
-                      <a:ext cx="5934075" cy="2447925"/>
+                      <a:ext cx="5937885" cy="3159125"/>
                     </a:xfrm>
                     <a:prstGeom prst="rect">
                       <a:avLst/>
@@ -2081,60 +2316,6 @@
           <w:bCs/>
         </w:rPr>
       </w:pPr>
-      <w:r>
-        <w:rPr>
-          <w:bCs/>
-          <w:noProof/>
-        </w:rPr>
-        <w:drawing>
-          <wp:inline distT="0" distB="0" distL="0" distR="0" wp14:anchorId="209E3E42" wp14:editId="4BE29548">
-            <wp:extent cx="2819400" cy="1962150"/>
-            <wp:effectExtent l="0" t="0" r="0" b="0"/>
-            <wp:docPr id="16" name="Рисунок 16"/>
-            <wp:cNvGraphicFramePr>
-              <a:graphicFrameLocks xmlns:a="http://schemas.openxmlformats.org/drawingml/2006/main" noChangeAspect="1"/>
-            </wp:cNvGraphicFramePr>
-            <a:graphic xmlns:a="http://schemas.openxmlformats.org/drawingml/2006/main">
-              <a:graphicData uri="http://schemas.openxmlformats.org/drawingml/2006/picture">
-                <pic:pic xmlns:pic="http://schemas.openxmlformats.org/drawingml/2006/picture">
-                  <pic:nvPicPr>
-                    <pic:cNvPr id="0" name="Picture 4"/>
-                    <pic:cNvPicPr>
-                      <a:picLocks noChangeAspect="1" noChangeArrowheads="1"/>
-                    </pic:cNvPicPr>
-                  </pic:nvPicPr>
-                  <pic:blipFill>
-                    <a:blip r:embed="rId11">
-                      <a:extLst>
-                        <a:ext uri="{28A0092B-C50C-407E-A947-70E740481C1C}">
-                          <a14:useLocalDpi xmlns:a14="http://schemas.microsoft.com/office/drawing/2010/main" val="0"/>
-                        </a:ext>
-                      </a:extLst>
-                    </a:blip>
-                    <a:srcRect/>
-                    <a:stretch>
-                      <a:fillRect/>
-                    </a:stretch>
-                  </pic:blipFill>
-                  <pic:spPr bwMode="auto">
-                    <a:xfrm>
-                      <a:off x="0" y="0"/>
-                      <a:ext cx="2819400" cy="1962150"/>
-                    </a:xfrm>
-                    <a:prstGeom prst="rect">
-                      <a:avLst/>
-                    </a:prstGeom>
-                    <a:noFill/>
-                    <a:ln>
-                      <a:noFill/>
-                    </a:ln>
-                  </pic:spPr>
-                </pic:pic>
-              </a:graphicData>
-            </a:graphic>
-          </wp:inline>
-        </w:drawing>
-      </w:r>
     </w:p>
     <w:p>
       <w:pPr>
@@ -2146,247 +2327,6 @@
           <w:bCs/>
         </w:rPr>
       </w:pPr>
-    </w:p>
-    <w:p>
-      <w:pPr>
-        <w:tabs>
-          <w:tab w:val="left" w:pos="426"/>
-        </w:tabs>
-        <w:jc w:val="both"/>
-        <w:rPr>
-          <w:bCs/>
-        </w:rPr>
-      </w:pPr>
-    </w:p>
-    <w:p>
-      <w:pPr>
-        <w:tabs>
-          <w:tab w:val="left" w:pos="426"/>
-        </w:tabs>
-        <w:jc w:val="both"/>
-        <w:rPr>
-          <w:bCs/>
-        </w:rPr>
-      </w:pPr>
-    </w:p>
-    <w:p>
-      <w:pPr>
-        <w:tabs>
-          <w:tab w:val="left" w:pos="426"/>
-        </w:tabs>
-        <w:jc w:val="both"/>
-        <w:rPr>
-          <w:bCs/>
-        </w:rPr>
-      </w:pPr>
-    </w:p>
-    <w:p>
-      <w:pPr>
-        <w:tabs>
-          <w:tab w:val="left" w:pos="426"/>
-        </w:tabs>
-        <w:jc w:val="both"/>
-        <w:rPr>
-          <w:bCs/>
-        </w:rPr>
-      </w:pPr>
-      <w:r>
-        <w:rPr>
-          <w:b/>
-          <w:sz w:val="26"/>
-          <w:szCs w:val="26"/>
-        </w:rPr>
-        <w:t>4.</w:t>
-      </w:r>
-      <w:r>
-        <w:rPr>
-          <w:bCs/>
-        </w:rPr>
-        <w:t xml:space="preserve"> </w:t>
-      </w:r>
-      <w:r>
-        <w:rPr>
-          <w:bCs/>
-        </w:rPr>
-        <w:t xml:space="preserve">Для каждого элемента добавим стили в </w:t>
-      </w:r>
-      <w:r>
-        <w:rPr>
-          <w:bCs/>
-          <w:lang w:val="en-US"/>
-        </w:rPr>
-        <w:t>CSS</w:t>
-      </w:r>
-      <w:r>
-        <w:rPr>
-          <w:bCs/>
-        </w:rPr>
-        <w:t>.</w:t>
-      </w:r>
-    </w:p>
-    <w:p>
-      <w:pPr>
-        <w:tabs>
-          <w:tab w:val="left" w:pos="426"/>
-        </w:tabs>
-        <w:jc w:val="both"/>
-        <w:rPr>
-          <w:bCs/>
-        </w:rPr>
-      </w:pPr>
-      <w:r>
-        <w:rPr>
-          <w:bCs/>
-          <w:noProof/>
-        </w:rPr>
-        <w:drawing>
-          <wp:inline distT="0" distB="0" distL="0" distR="0" wp14:anchorId="54E29208" wp14:editId="3582BBE3">
-            <wp:extent cx="5943600" cy="6953250"/>
-            <wp:effectExtent l="0" t="0" r="0" b="0"/>
-            <wp:docPr id="17" name="Рисунок 17"/>
-            <wp:cNvGraphicFramePr>
-              <a:graphicFrameLocks xmlns:a="http://schemas.openxmlformats.org/drawingml/2006/main" noChangeAspect="1"/>
-            </wp:cNvGraphicFramePr>
-            <a:graphic xmlns:a="http://schemas.openxmlformats.org/drawingml/2006/main">
-              <a:graphicData uri="http://schemas.openxmlformats.org/drawingml/2006/picture">
-                <pic:pic xmlns:pic="http://schemas.openxmlformats.org/drawingml/2006/picture">
-                  <pic:nvPicPr>
-                    <pic:cNvPr id="0" name="Picture 5"/>
-                    <pic:cNvPicPr>
-                      <a:picLocks noChangeAspect="1" noChangeArrowheads="1"/>
-                    </pic:cNvPicPr>
-                  </pic:nvPicPr>
-                  <pic:blipFill>
-                    <a:blip r:embed="rId12">
-                      <a:extLst>
-                        <a:ext uri="{28A0092B-C50C-407E-A947-70E740481C1C}">
-                          <a14:useLocalDpi xmlns:a14="http://schemas.microsoft.com/office/drawing/2010/main" val="0"/>
-                        </a:ext>
-                      </a:extLst>
-                    </a:blip>
-                    <a:srcRect/>
-                    <a:stretch>
-                      <a:fillRect/>
-                    </a:stretch>
-                  </pic:blipFill>
-                  <pic:spPr bwMode="auto">
-                    <a:xfrm>
-                      <a:off x="0" y="0"/>
-                      <a:ext cx="5943600" cy="6953250"/>
-                    </a:xfrm>
-                    <a:prstGeom prst="rect">
-                      <a:avLst/>
-                    </a:prstGeom>
-                    <a:noFill/>
-                    <a:ln>
-                      <a:noFill/>
-                    </a:ln>
-                  </pic:spPr>
-                </pic:pic>
-              </a:graphicData>
-            </a:graphic>
-          </wp:inline>
-        </w:drawing>
-      </w:r>
-    </w:p>
-    <w:p>
-      <w:pPr>
-        <w:tabs>
-          <w:tab w:val="left" w:pos="426"/>
-        </w:tabs>
-        <w:jc w:val="both"/>
-        <w:rPr>
-          <w:bCs/>
-        </w:rPr>
-      </w:pPr>
-    </w:p>
-    <w:p>
-      <w:pPr>
-        <w:tabs>
-          <w:tab w:val="left" w:pos="426"/>
-        </w:tabs>
-        <w:jc w:val="both"/>
-        <w:rPr>
-          <w:bCs/>
-        </w:rPr>
-      </w:pPr>
-    </w:p>
-    <w:p>
-      <w:pPr>
-        <w:tabs>
-          <w:tab w:val="left" w:pos="426"/>
-        </w:tabs>
-        <w:jc w:val="both"/>
-        <w:rPr>
-          <w:bCs/>
-        </w:rPr>
-      </w:pPr>
-    </w:p>
-    <w:p>
-      <w:pPr>
-        <w:tabs>
-          <w:tab w:val="left" w:pos="426"/>
-        </w:tabs>
-        <w:jc w:val="both"/>
-        <w:rPr>
-          <w:bCs/>
-        </w:rPr>
-      </w:pPr>
-      <w:r>
-        <w:rPr>
-          <w:bCs/>
-          <w:noProof/>
-        </w:rPr>
-        <w:lastRenderedPageBreak/>
-        <w:drawing>
-          <wp:inline distT="0" distB="0" distL="0" distR="0" wp14:anchorId="51D75567" wp14:editId="1BFD08AD">
-            <wp:extent cx="5934075" cy="4924425"/>
-            <wp:effectExtent l="0" t="0" r="9525" b="9525"/>
-            <wp:docPr id="18" name="Рисунок 18"/>
-            <wp:cNvGraphicFramePr>
-              <a:graphicFrameLocks xmlns:a="http://schemas.openxmlformats.org/drawingml/2006/main" noChangeAspect="1"/>
-            </wp:cNvGraphicFramePr>
-            <a:graphic xmlns:a="http://schemas.openxmlformats.org/drawingml/2006/main">
-              <a:graphicData uri="http://schemas.openxmlformats.org/drawingml/2006/picture">
-                <pic:pic xmlns:pic="http://schemas.openxmlformats.org/drawingml/2006/picture">
-                  <pic:nvPicPr>
-                    <pic:cNvPr id="0" name="Picture 6"/>
-                    <pic:cNvPicPr>
-                      <a:picLocks noChangeAspect="1" noChangeArrowheads="1"/>
-                    </pic:cNvPicPr>
-                  </pic:nvPicPr>
-                  <pic:blipFill>
-                    <a:blip r:embed="rId13">
-                      <a:extLst>
-                        <a:ext uri="{28A0092B-C50C-407E-A947-70E740481C1C}">
-                          <a14:useLocalDpi xmlns:a14="http://schemas.microsoft.com/office/drawing/2010/main" val="0"/>
-                        </a:ext>
-                      </a:extLst>
-                    </a:blip>
-                    <a:srcRect/>
-                    <a:stretch>
-                      <a:fillRect/>
-                    </a:stretch>
-                  </pic:blipFill>
-                  <pic:spPr bwMode="auto">
-                    <a:xfrm>
-                      <a:off x="0" y="0"/>
-                      <a:ext cx="5934075" cy="4924425"/>
-                    </a:xfrm>
-                    <a:prstGeom prst="rect">
-                      <a:avLst/>
-                    </a:prstGeom>
-                    <a:noFill/>
-                    <a:ln>
-                      <a:noFill/>
-                    </a:ln>
-                  </pic:spPr>
-                </pic:pic>
-              </a:graphicData>
-            </a:graphic>
-          </wp:inline>
-        </w:drawing>
-      </w:r>
     </w:p>
     <w:p>
       <w:pPr>
@@ -2476,7 +2416,23 @@
           <w:sz w:val="24"/>
           <w:szCs w:val="24"/>
         </w:rPr>
-        <w:t xml:space="preserve">получил дополнительный опыт в оформлении страницы с помощью </w:t>
+        <w:t xml:space="preserve">получил опыт в оформлении </w:t>
+      </w:r>
+      <w:r>
+        <w:rPr>
+          <w:rFonts w:ascii="Times New Roman" w:hAnsi="Times New Roman" w:cs="Times New Roman"/>
+          <w:sz w:val="24"/>
+          <w:szCs w:val="24"/>
+        </w:rPr>
+        <w:t>таблицы</w:t>
+      </w:r>
+      <w:r>
+        <w:rPr>
+          <w:rFonts w:ascii="Times New Roman" w:hAnsi="Times New Roman" w:cs="Times New Roman"/>
+          <w:sz w:val="24"/>
+          <w:szCs w:val="24"/>
+        </w:rPr>
+        <w:t xml:space="preserve"> с помощью </w:t>
       </w:r>
       <w:r>
         <w:rPr>
@@ -2509,7 +2465,7 @@
           <w:sz w:val="24"/>
           <w:szCs w:val="24"/>
         </w:rPr>
-        <w:t>120</w:t>
+        <w:t>60</w:t>
       </w:r>
       <w:r>
         <w:rPr>
@@ -2517,7 +2473,7 @@
           <w:sz w:val="24"/>
           <w:szCs w:val="24"/>
         </w:rPr>
-        <w:t xml:space="preserve"> – 1</w:t>
+        <w:t xml:space="preserve"> – </w:t>
       </w:r>
       <w:r>
         <w:rPr>
@@ -2525,7 +2481,7 @@
           <w:sz w:val="24"/>
           <w:szCs w:val="24"/>
         </w:rPr>
-        <w:t>60</w:t>
+        <w:t>80</w:t>
       </w:r>
       <w:r>
         <w:rPr>

</xml_diff>